<commit_message>
Try to do lab 5 on optimisation. Made project on RTS
</commit_message>
<xml_diff>
--- a/6 Семестр/СиПИ/Шаблон для лаб.docx
+++ b/6 Семестр/СиПИ/Шаблон для лаб.docx
@@ -23,20 +23,9 @@
           <w:szCs w:val="28"/>
           <w:lang w:eastAsia="ru-RU"/>
         </w:rPr>
-        <w:t>Национальный исследовательский технологический университет «МИСиС»</w:t>
-      </w:r>
-    </w:p>
-    <w:p>
-      <w:pPr>
-        <w:ind w:firstLine="0"/>
-        <w:jc w:val="center"/>
-        <w:rPr>
-          <w:rFonts w:eastAsia="Times New Roman" w:cs="Times New Roman"/>
-          <w:sz w:val="28"/>
-          <w:szCs w:val="24"/>
-          <w:lang w:eastAsia="ru-RU"/>
-        </w:rPr>
-      </w:pPr>
+        <w:t>Национальный исследовательский технологический университет «</w:t>
+      </w:r>
+      <w:proofErr w:type="spellStart"/>
       <w:r>
         <w:rPr>
           <w:rFonts w:eastAsia="Times New Roman" w:cs="Times New Roman"/>
@@ -47,15 +36,52 @@
           <w:szCs w:val="28"/>
           <w:lang w:eastAsia="ru-RU"/>
         </w:rPr>
-        <w:t xml:space="preserve">Институт </w:t>
-      </w:r>
-      <w:r>
-        <w:rPr>
+        <w:t>МИСиС</w:t>
+      </w:r>
+      <w:proofErr w:type="spellEnd"/>
+      <w:r>
+        <w:rPr>
+          <w:rFonts w:eastAsia="Times New Roman" w:cs="Times New Roman"/>
           <w:b/>
           <w:bCs/>
           <w:color w:val="000000"/>
           <w:sz w:val="28"/>
           <w:szCs w:val="28"/>
+          <w:lang w:eastAsia="ru-RU"/>
+        </w:rPr>
+        <w:t>»</w:t>
+      </w:r>
+    </w:p>
+    <w:p>
+      <w:pPr>
+        <w:ind w:firstLine="0"/>
+        <w:jc w:val="center"/>
+        <w:rPr>
+          <w:rFonts w:eastAsia="Times New Roman" w:cs="Times New Roman"/>
+          <w:sz w:val="28"/>
+          <w:szCs w:val="24"/>
+          <w:lang w:eastAsia="ru-RU"/>
+        </w:rPr>
+      </w:pPr>
+      <w:r>
+        <w:rPr>
+          <w:rFonts w:eastAsia="Times New Roman" w:cs="Times New Roman"/>
+          <w:b/>
+          <w:bCs/>
+          <w:color w:val="000000"/>
+          <w:sz w:val="28"/>
+          <w:szCs w:val="28"/>
+          <w:lang w:eastAsia="ru-RU"/>
+        </w:rPr>
+        <w:t xml:space="preserve">Институт </w:t>
+      </w:r>
+      <w:r>
+        <w:rPr>
+          <w:b/>
+          <w:bCs/>
+          <w:color w:val="000000"/>
+          <w:sz w:val="28"/>
+          <w:szCs w:val="28"/>
         </w:rPr>
         <w:t>Информационных технологий и компьютерных наук (ИТКН)</w:t>
       </w:r>
@@ -179,7 +205,7 @@
           <w:rFonts w:eastAsia="Times New Roman" w:cs="Times New Roman"/>
           <w:sz w:val="22"/>
           <w:szCs w:val="24"/>
-          <w:lang w:eastAsia="ru-RU"/>
+          <w:lang w:val="en-US" w:eastAsia="ru-RU"/>
         </w:rPr>
       </w:pPr>
       <w:r>
@@ -190,7 +216,17 @@
           <w:szCs w:val="36"/>
           <w:lang w:eastAsia="ru-RU"/>
         </w:rPr>
-        <w:t>Лабораторная работа № 1</w:t>
+        <w:t xml:space="preserve">Лабораторная работа № </w:t>
+      </w:r>
+      <w:r>
+        <w:rPr>
+          <w:rFonts w:eastAsia="Times New Roman" w:cs="Times New Roman"/>
+          <w:color w:val="000000"/>
+          <w:sz w:val="32"/>
+          <w:szCs w:val="36"/>
+          <w:lang w:val="en-US" w:eastAsia="ru-RU"/>
+        </w:rPr>
+        <w:t>5</w:t>
       </w:r>
     </w:p>
     <w:p>
@@ -593,7 +629,6 @@
       <w:pPr>
         <w:ind w:firstLine="0"/>
       </w:pPr>
-      <w:bookmarkStart w:id="0" w:name="_GoBack"/>
       <w:r>
         <w:rPr>
           <w:rStyle w:val="10"/>
@@ -602,8 +637,13 @@
         <w:t>Цель:</w:t>
       </w:r>
       <w:r>
-        <w:t xml:space="preserve"> фыв</w:t>
-      </w:r>
+        <w:t xml:space="preserve"> </w:t>
+      </w:r>
+      <w:proofErr w:type="spellStart"/>
+      <w:r>
+        <w:t>фыв</w:t>
+      </w:r>
+      <w:proofErr w:type="spellEnd"/>
     </w:p>
     <w:p>
       <w:pPr>
@@ -615,8 +655,13 @@
     </w:p>
     <w:p>
       <w:pPr>
-        <w:ind w:firstLine="0"/>
-      </w:pPr>
+        <w:pStyle w:val="1"/>
+      </w:pPr>
+      <w:r>
+        <w:t>Ход работы:</w:t>
+      </w:r>
+      <w:bookmarkStart w:id="0" w:name="_GoBack"/>
+      <w:bookmarkEnd w:id="0"/>
     </w:p>
     <w:p>
       <w:pPr>
@@ -629,9 +674,13 @@
         <w:t>Вывод:</w:t>
       </w:r>
       <w:r>
-        <w:t xml:space="preserve"> ывф</w:t>
-      </w:r>
-      <w:bookmarkEnd w:id="0"/>
+        <w:t xml:space="preserve"> </w:t>
+      </w:r>
+      <w:proofErr w:type="spellStart"/>
+      <w:r>
+        <w:t>ывф</w:t>
+      </w:r>
+      <w:proofErr w:type="spellEnd"/>
     </w:p>
     <w:sectPr>
       <w:pgSz w:w="11906" w:h="16838"/>

</xml_diff>

<commit_message>
Made labs 7 and 6 on programming engenering. Made lab 6 on optimization (with a lot adds).
</commit_message>
<xml_diff>
--- a/6 Семестр/СиПИ/Шаблон для лаб.docx
+++ b/6 Семестр/СиПИ/Шаблон для лаб.docx
@@ -205,7 +205,7 @@
           <w:rFonts w:eastAsia="Times New Roman" w:cs="Times New Roman"/>
           <w:sz w:val="22"/>
           <w:szCs w:val="24"/>
-          <w:lang w:val="en-US" w:eastAsia="ru-RU"/>
+          <w:lang w:eastAsia="ru-RU"/>
         </w:rPr>
       </w:pPr>
       <w:r>
@@ -224,9 +224,9 @@
           <w:color w:val="000000"/>
           <w:sz w:val="32"/>
           <w:szCs w:val="36"/>
-          <w:lang w:val="en-US" w:eastAsia="ru-RU"/>
-        </w:rPr>
-        <w:t>5</w:t>
+          <w:lang w:eastAsia="ru-RU"/>
+        </w:rPr>
+        <w:t>7</w:t>
       </w:r>
     </w:p>
     <w:p>
@@ -235,6 +235,7 @@
         <w:jc w:val="center"/>
         <w:rPr>
           <w:sz w:val="28"/>
+          <w:szCs w:val="24"/>
           <w:lang w:eastAsia="ru-RU"/>
         </w:rPr>
       </w:pPr>
@@ -253,32 +254,38 @@
         <w:rPr>
           <w:rFonts w:eastAsia="Times New Roman" w:cs="Times New Roman"/>
           <w:color w:val="000000"/>
-          <w:sz w:val="40"/>
-          <w:szCs w:val="36"/>
-          <w:lang w:eastAsia="ru-RU"/>
-        </w:rPr>
-      </w:pPr>
-      <w:r>
-        <w:rPr>
           <w:sz w:val="28"/>
+          <w:szCs w:val="24"/>
+          <w:lang w:eastAsia="ru-RU"/>
+        </w:rPr>
+      </w:pPr>
+      <w:r>
+        <w:rPr>
+          <w:sz w:val="28"/>
+          <w:szCs w:val="24"/>
         </w:rPr>
         <w:t>«</w:t>
       </w:r>
+      <w:bookmarkStart w:id="0" w:name="_GoBack"/>
       <w:r>
         <w:rPr>
           <w:sz w:val="28"/>
         </w:rPr>
-        <w:t xml:space="preserve">Основы </w:t>
-      </w:r>
+        <w:t xml:space="preserve">Знакомство с </w:t>
+      </w:r>
+      <w:proofErr w:type="spellStart"/>
       <w:r>
         <w:rPr>
           <w:sz w:val="28"/>
         </w:rPr>
-        <w:t>Docker</w:t>
-      </w:r>
+        <w:t>Elasticsearch</w:t>
+      </w:r>
+      <w:bookmarkEnd w:id="0"/>
+      <w:proofErr w:type="spellEnd"/>
       <w:r>
         <w:rPr>
           <w:sz w:val="28"/>
+          <w:szCs w:val="24"/>
         </w:rPr>
         <w:t>»</w:t>
       </w:r>
@@ -639,19 +646,25 @@
       <w:r>
         <w:t xml:space="preserve"> </w:t>
       </w:r>
+      <w:r>
+        <w:t xml:space="preserve">познакомиться на практике с </w:t>
+      </w:r>
       <w:proofErr w:type="spellStart"/>
       <w:r>
-        <w:t>фыв</w:t>
+        <w:t>Spring</w:t>
       </w:r>
       <w:proofErr w:type="spellEnd"/>
-    </w:p>
-    <w:p>
-      <w:pPr>
-        <w:ind w:firstLine="0"/>
-        <w:rPr>
-          <w:rFonts w:cs="Times New Roman"/>
-        </w:rPr>
-      </w:pPr>
+      <w:r>
+        <w:t xml:space="preserve"> </w:t>
+      </w:r>
+      <w:proofErr w:type="spellStart"/>
+      <w:r>
+        <w:t>Integration</w:t>
+      </w:r>
+      <w:proofErr w:type="spellEnd"/>
+      <w:r>
+        <w:t>.</w:t>
+      </w:r>
     </w:p>
     <w:p>
       <w:pPr>
@@ -660,8 +673,30 @@
       <w:r>
         <w:t>Ход работы:</w:t>
       </w:r>
-      <w:bookmarkStart w:id="0" w:name="_GoBack"/>
-      <w:bookmarkEnd w:id="0"/>
+    </w:p>
+    <w:p>
+      <w:pPr>
+        <w:pStyle w:val="2"/>
+      </w:pPr>
+      <w:r>
+        <w:t>Часть 1:</w:t>
+      </w:r>
+    </w:p>
+    <w:p>
+      <w:pPr>
+        <w:pStyle w:val="2"/>
+      </w:pPr>
+      <w:r>
+        <w:t>Часть</w:t>
+      </w:r>
+      <w:r>
+        <w:t xml:space="preserve"> 2:</w:t>
+      </w:r>
+    </w:p>
+    <w:p>
+      <w:pPr>
+        <w:pStyle w:val="a3"/>
+      </w:pPr>
     </w:p>
     <w:p>
       <w:pPr>
@@ -671,16 +706,36 @@
         <w:rPr>
           <w:rStyle w:val="10"/>
         </w:rPr>
-        <w:t>Вывод:</w:t>
+        <w:t>Вывод</w:t>
+      </w:r>
+      <w:r>
+        <w:rPr>
+          <w:rStyle w:val="10"/>
+        </w:rPr>
+        <w:t>:</w:t>
       </w:r>
       <w:r>
         <w:t xml:space="preserve"> </w:t>
       </w:r>
+      <w:r>
+        <w:t xml:space="preserve">познакомился на практике с </w:t>
+      </w:r>
       <w:proofErr w:type="spellStart"/>
       <w:r>
-        <w:t>ывф</w:t>
+        <w:t>Spring</w:t>
       </w:r>
       <w:proofErr w:type="spellEnd"/>
+      <w:r>
+        <w:t xml:space="preserve"> </w:t>
+      </w:r>
+      <w:proofErr w:type="spellStart"/>
+      <w:r>
+        <w:t>Integration</w:t>
+      </w:r>
+      <w:proofErr w:type="spellEnd"/>
+      <w:r>
+        <w:t>.</w:t>
+      </w:r>
     </w:p>
     <w:sectPr>
       <w:pgSz w:w="11906" w:h="16838"/>

</xml_diff>